<commit_message>
ajout de RESUME et ABSTRACT
</commit_message>
<xml_diff>
--- a/etat_art_blockchain.docx
+++ b/etat_art_blockchain.docx
@@ -26827,20 +26827,7 @@
           <w:szCs w:val="24"/>
           <w:lang w:val="fr-FR"/>
         </w:rPr>
-        <w:t xml:space="preserve"> (smart contract + dApp</w:t>
-      </w:r>
-      <w:bookmarkStart w:id="0" w:name="_GoBack"/>
-      <w:bookmarkEnd w:id="0"/>
-      <w:r>
-        <w:rPr>
-          <w:rStyle w:val="lev"/>
-          <w:rFonts w:ascii="Times New Roman" w:hAnsi="Times New Roman" w:cs="Times New Roman"/>
-          <w:b w:val="0"/>
-          <w:sz w:val="24"/>
-          <w:szCs w:val="24"/>
-          <w:lang w:val="fr-FR"/>
-        </w:rPr>
-        <w:t>)</w:t>
+        <w:t xml:space="preserve"> (smart contract + dApp)</w:t>
       </w:r>
       <w:r>
         <w:rPr>
@@ -27005,6 +26992,7 @@
           <w:b w:val="0"/>
           <w:sz w:val="24"/>
           <w:szCs w:val="24"/>
+          <w:highlight w:val="yellow"/>
           <w:lang w:val="fr-FR"/>
         </w:rPr>
       </w:pPr>
@@ -27016,7 +27004,97 @@
           <w:szCs w:val="24"/>
           <w:lang w:val="fr-FR"/>
         </w:rPr>
-        <w:t>Contrat intelligent en Solidity</w:t>
+        <w:t xml:space="preserve">Contrat intelligent en </w:t>
+      </w:r>
+      <w:r>
+        <w:rPr>
+          <w:rStyle w:val="lev"/>
+          <w:rFonts w:ascii="Times New Roman" w:hAnsi="Times New Roman" w:cs="Times New Roman"/>
+          <w:sz w:val="24"/>
+          <w:szCs w:val="24"/>
+          <w:highlight w:val="yellow"/>
+          <w:lang w:val="fr-FR"/>
+        </w:rPr>
+        <w:t>Solidity</w:t>
+      </w:r>
+      <w:r>
+        <w:rPr>
+          <w:rStyle w:val="lev"/>
+          <w:rFonts w:ascii="Times New Roman" w:hAnsi="Times New Roman" w:cs="Times New Roman"/>
+          <w:sz w:val="24"/>
+          <w:szCs w:val="24"/>
+          <w:highlight w:val="yellow"/>
+          <w:lang w:val="fr-FR"/>
+        </w:rPr>
+        <w:t xml:space="preserve"> qui calcule les hash en Keccak-</w:t>
+      </w:r>
+      <w:r>
+        <w:rPr>
+          <w:rStyle w:val="lev"/>
+          <w:rFonts w:ascii="Times New Roman" w:hAnsi="Times New Roman" w:cs="Times New Roman"/>
+          <w:sz w:val="24"/>
+          <w:szCs w:val="24"/>
+          <w:highlight w:val="yellow"/>
+          <w:lang w:val="fr-FR"/>
+        </w:rPr>
+        <w:t>256</w:t>
+      </w:r>
+      <w:r>
+        <w:rPr>
+          <w:rStyle w:val="lev"/>
+          <w:rFonts w:ascii="Times New Roman" w:hAnsi="Times New Roman" w:cs="Times New Roman"/>
+          <w:sz w:val="24"/>
+          <w:szCs w:val="24"/>
+          <w:highlight w:val="yellow"/>
+          <w:lang w:val="fr-FR"/>
+        </w:rPr>
+        <w:t xml:space="preserve"> des différentes transaction Ethereum</w:t>
+      </w:r>
+      <w:r>
+        <w:rPr>
+          <w:rStyle w:val="lev"/>
+          <w:rFonts w:ascii="Times New Roman" w:hAnsi="Times New Roman" w:cs="Times New Roman"/>
+          <w:sz w:val="24"/>
+          <w:szCs w:val="24"/>
+          <w:highlight w:val="yellow"/>
+          <w:lang w:val="fr-FR"/>
+        </w:rPr>
+        <w:t xml:space="preserve"> (</w:t>
+      </w:r>
+      <w:hyperlink r:id="rId49" w:history="1">
+        <w:r>
+          <w:rPr>
+            <w:rStyle w:val="Lienhypertexte"/>
+            <w:rFonts w:ascii="Times New Roman" w:hAnsi="Times New Roman" w:cs="Times New Roman"/>
+            <w:sz w:val="24"/>
+            <w:szCs w:val="24"/>
+            <w:lang w:val="fr-FR"/>
+          </w:rPr>
+          <w:t>https://medium.com/@ankitacode11/ethereum-blockchain-cryptographic-algorithms-and-hash-functions-12de89a5730f</w:t>
+        </w:r>
+      </w:hyperlink>
+      <w:r>
+        <w:rPr>
+          <w:rStyle w:val="lev"/>
+          <w:rFonts w:ascii="Times New Roman" w:hAnsi="Times New Roman" w:cs="Times New Roman"/>
+          <w:sz w:val="24"/>
+          <w:szCs w:val="24"/>
+          <w:lang w:val="fr-FR"/>
+        </w:rPr>
+        <w:t xml:space="preserve"> </w:t>
+      </w:r>
+      <w:bookmarkStart w:id="0" w:name="_GoBack"/>
+      <w:bookmarkEnd w:id="0"/>
+      <w:r>
+        <w:rPr>
+          <w:rStyle w:val="lev"/>
+          <w:rFonts w:ascii="Times New Roman" w:hAnsi="Times New Roman" w:cs="Times New Roman"/>
+          <w:sz w:val="24"/>
+          <w:szCs w:val="24"/>
+          <w:highlight w:val="yellow"/>
+          <w:lang w:val="fr-FR"/>
+        </w:rPr>
+        <w:t>)</w:t>
       </w:r>
     </w:p>
     <w:p>
@@ -27750,6 +27828,7 @@
           <w:szCs w:val="24"/>
           <w:lang w:val="fr-FR"/>
         </w:rPr>
+        <w:lastRenderedPageBreak/>
         <w:t xml:space="preserve">Utiliser </w:t>
       </w:r>
       <w:r>
@@ -27846,19 +27925,7 @@
           <w:szCs w:val="24"/>
           <w:lang w:val="fr-FR"/>
         </w:rPr>
-        <w:t xml:space="preserve"> des contrats </w:t>
-      </w:r>
-      <w:r>
-        <w:rPr>
-          <w:rStyle w:val="y2iqfc"/>
-          <w:rFonts w:ascii="Times New Roman" w:hAnsi="Times New Roman" w:cs="Times New Roman"/>
-          <w:color w:val="1F1F1F"/>
-          <w:sz w:val="24"/>
-          <w:szCs w:val="24"/>
-          <w:lang w:val="fr-FR"/>
-        </w:rPr>
-        <w:lastRenderedPageBreak/>
-        <w:t>intelligents et d</w:t>
+        <w:t xml:space="preserve"> des contrats intelligents et d</w:t>
       </w:r>
       <w:r>
         <w:rPr>
@@ -33961,7 +34028,7 @@
 </file>
 
 <file path=customXml/itemProps1.xml><?xml version="1.0" encoding="utf-8"?>
-<ds:datastoreItem xmlns:ds="http://schemas.openxmlformats.org/officeDocument/2006/customXml" ds:itemID="{DC857B85-30C6-4EEC-B3CE-97E370EBD89E}">
+<ds:datastoreItem xmlns:ds="http://schemas.openxmlformats.org/officeDocument/2006/customXml" ds:itemID="{5BAF1D19-5A2B-422C-9C71-F504222DB438}">
   <ds:schemaRefs>
     <ds:schemaRef ds:uri="http://schemas.openxmlformats.org/officeDocument/2006/bibliography"/>
   </ds:schemaRefs>

</xml_diff>